<commit_message>
Analise exploratoria e Análise de Dados do Power Bi
</commit_message>
<xml_diff>
--- a/links.docx
+++ b/links.docx
@@ -4,7 +4,19 @@
   <w:body>
     <w:p>
       <w:r>
-        <w:t xml:space="preserve">Site </w:t>
+        <w:t>Base de Dados:</w:t>
+      </w:r>
+      <w:r>
+        <w:t xml:space="preserve"> </w:t>
+      </w:r>
+    </w:p>
+    <w:p>
+      <w:r>
+        <w:rPr>
+          <w:b/>
+          <w:bCs/>
+        </w:rPr>
+        <w:t>Painel de casos de doença pelo coronavírus 2019 (COVID-19) no Brasil pelo Ministério da Saúde</w:t>
       </w:r>
     </w:p>
     <w:p>
@@ -13,9 +25,14 @@
           <w:rPr>
             <w:rStyle w:val="Hyperlink"/>
           </w:rPr>
-          <w:t>https://covid19.ibge.gov.br/pnad-covid/</w:t>
+          <w:t>https://covid.saude.gov.br/</w:t>
         </w:r>
       </w:hyperlink>
+    </w:p>
+    <w:p>
+      <w:r>
+        <w:t>Link do Board</w:t>
+      </w:r>
     </w:p>
     <w:p>
       <w:hyperlink r:id="rId6" w:history="1">
@@ -23,10 +40,38 @@
           <w:rPr>
             <w:rStyle w:val="Hyperlink"/>
           </w:rPr>
-          <w:t>https://covid.saude.gov.br/</w:t>
+          <w:t>https://github.com/users/francastro-dev/projects/1</w:t>
         </w:r>
       </w:hyperlink>
     </w:p>
+    <w:p>
+      <w:r>
+        <w:t>Link do GitHub (Projeto/arquivos)</w:t>
+      </w:r>
+    </w:p>
+    <w:p>
+      <w:hyperlink r:id="rId7" w:history="1">
+        <w:r>
+          <w:rPr>
+            <w:rStyle w:val="Hyperlink"/>
+          </w:rPr>
+          <w:t>https://github.com/francastro-dev/projeto_bi_covi</w:t>
+        </w:r>
+        <w:r>
+          <w:rPr>
+            <w:rStyle w:val="Hyperlink"/>
+          </w:rPr>
+          <w:t>d</w:t>
+        </w:r>
+        <w:r>
+          <w:rPr>
+            <w:rStyle w:val="Hyperlink"/>
+          </w:rPr>
+          <w:t>19.git</w:t>
+        </w:r>
+      </w:hyperlink>
+    </w:p>
+    <w:p/>
     <w:p/>
     <w:p/>
     <w:p>
@@ -40,6 +85,15 @@
       <w:r>
         <w:t>Análise exploratória de dados</w:t>
       </w:r>
+    </w:p>
+    <w:p>
+      <w:pPr>
+        <w:pStyle w:val="PargrafodaLista"/>
+        <w:numPr>
+          <w:ilvl w:val="0"/>
+          <w:numId w:val="1"/>
+        </w:numPr>
+      </w:pPr>
     </w:p>
     <w:p>
       <w:pPr>
@@ -757,7 +811,6 @@
   <w:style w:type="character" w:default="1" w:styleId="Fontepargpadro">
     <w:name w:val="Default Paragraph Font"/>
     <w:uiPriority w:val="1"/>
-    <w:semiHidden/>
     <w:unhideWhenUsed/>
   </w:style>
   <w:style w:type="table" w:default="1" w:styleId="Tabelanormal">
@@ -1092,6 +1145,18 @@
     <w:rPr>
       <w:color w:val="605E5C"/>
       <w:shd w:val="clear" w:color="auto" w:fill="E1DFDD"/>
+    </w:rPr>
+  </w:style>
+  <w:style w:type="character" w:styleId="HiperlinkVisitado">
+    <w:name w:val="FollowedHyperlink"/>
+    <w:basedOn w:val="Fontepargpadro"/>
+    <w:uiPriority w:val="99"/>
+    <w:semiHidden/>
+    <w:unhideWhenUsed/>
+    <w:rsid w:val="00A124FD"/>
+    <w:rPr>
+      <w:color w:val="954F72" w:themeColor="followedHyperlink"/>
+      <w:u w:val="single"/>
     </w:rPr>
   </w:style>
 </w:styles>

</xml_diff>